<commit_message>
Added some case measurements
</commit_message>
<xml_diff>
--- a/Documentation/Technology Report.docx
+++ b/Documentation/Technology Report.docx
@@ -1,6 +1,6 @@
 
 <file path=word/document.xml><?xml version="1.0" encoding="utf-8"?>
-<w:document xmlns:wpc="http://schemas.microsoft.com/office/word/2010/wordprocessingCanvas" xmlns:cx="http://schemas.microsoft.com/office/drawing/2014/chartex" xmlns:cx1="http://schemas.microsoft.com/office/drawing/2015/9/8/chartex" xmlns:mc="http://schemas.openxmlformats.org/markup-compatibility/2006" xmlns:o="urn:schemas-microsoft-com:office:office" xmlns:r="http://schemas.openxmlformats.org/officeDocument/2006/relationships" xmlns:m="http://schemas.openxmlformats.org/officeDocument/2006/math" xmlns:v="urn:schemas-microsoft-com:vml" xmlns:wp14="http://schemas.microsoft.com/office/word/2010/wordprocessingDrawing" xmlns:wp="http://schemas.openxmlformats.org/drawingml/2006/wordprocessingDrawing" xmlns:w10="urn:schemas-microsoft-com:office:word" xmlns:w="http://schemas.openxmlformats.org/wordprocessingml/2006/main" xmlns:w14="http://schemas.microsoft.com/office/word/2010/wordml" xmlns:w15="http://schemas.microsoft.com/office/word/2012/wordml" xmlns:w16se="http://schemas.microsoft.com/office/word/2015/wordml/symex" xmlns:wpg="http://schemas.microsoft.com/office/word/2010/wordprocessingGroup" xmlns:wpi="http://schemas.microsoft.com/office/word/2010/wordprocessingInk" xmlns:wne="http://schemas.microsoft.com/office/word/2006/wordml" xmlns:wps="http://schemas.microsoft.com/office/word/2010/wordprocessingShape" mc:Ignorable="w14 w15 w16se wp14">
+<w:document xmlns:wpc="http://schemas.microsoft.com/office/word/2010/wordprocessingCanvas" xmlns:cx="http://schemas.microsoft.com/office/drawing/2014/chartex" xmlns:cx1="http://schemas.microsoft.com/office/drawing/2015/9/8/chartex" xmlns:cx2="http://schemas.microsoft.com/office/drawing/2015/10/21/chartex" xmlns:cx3="http://schemas.microsoft.com/office/drawing/2016/5/9/chartex" xmlns:cx4="http://schemas.microsoft.com/office/drawing/2016/5/10/chartex" xmlns:cx5="http://schemas.microsoft.com/office/drawing/2016/5/11/chartex" xmlns:cx6="http://schemas.microsoft.com/office/drawing/2016/5/12/chartex" xmlns:cx7="http://schemas.microsoft.com/office/drawing/2016/5/13/chartex" xmlns:cx8="http://schemas.microsoft.com/office/drawing/2016/5/14/chartex" xmlns:mc="http://schemas.openxmlformats.org/markup-compatibility/2006" xmlns:aink="http://schemas.microsoft.com/office/drawing/2016/ink" xmlns:am3d="http://schemas.microsoft.com/office/drawing/2017/model3d" xmlns:o="urn:schemas-microsoft-com:office:office" xmlns:r="http://schemas.openxmlformats.org/officeDocument/2006/relationships" xmlns:m="http://schemas.openxmlformats.org/officeDocument/2006/math" xmlns:v="urn:schemas-microsoft-com:vml" xmlns:wp14="http://schemas.microsoft.com/office/word/2010/wordprocessingDrawing" xmlns:wp="http://schemas.openxmlformats.org/drawingml/2006/wordprocessingDrawing" xmlns:w10="urn:schemas-microsoft-com:office:word" xmlns:w="http://schemas.openxmlformats.org/wordprocessingml/2006/main" xmlns:w14="http://schemas.microsoft.com/office/word/2010/wordml" xmlns:w15="http://schemas.microsoft.com/office/word/2012/wordml" xmlns:w16cid="http://schemas.microsoft.com/office/word/2016/wordml/cid" xmlns:w16se="http://schemas.microsoft.com/office/word/2015/wordml/symex" xmlns:wpg="http://schemas.microsoft.com/office/word/2010/wordprocessingGroup" xmlns:wpi="http://schemas.microsoft.com/office/word/2010/wordprocessingInk" xmlns:wne="http://schemas.microsoft.com/office/word/2006/wordml" xmlns:wps="http://schemas.microsoft.com/office/word/2010/wordprocessingShape" mc:Ignorable="w14 w15 w16se w16cid wp14">
   <w:body>
     <w:p>
       <w:pPr>
@@ -66,7 +66,7 @@
               </wp:anchor>
             </w:drawing>
           </mc:Choice>
-          <mc:Fallback xmlns:cx2="http://schemas.microsoft.com/office/drawing/2015/10/21/chartex" xmlns:cx3="http://schemas.microsoft.com/office/drawing/2016/5/9/chartex" xmlns:cx4="http://schemas.microsoft.com/office/drawing/2016/5/10/chartex" xmlns:cx5="http://schemas.microsoft.com/office/drawing/2016/5/11/chartex" xmlns:cx6="http://schemas.microsoft.com/office/drawing/2016/5/12/chartex" xmlns:cx7="http://schemas.microsoft.com/office/drawing/2016/5/13/chartex" xmlns:cx8="http://schemas.microsoft.com/office/drawing/2016/5/14/chartex" xmlns:aink="http://schemas.microsoft.com/office/drawing/2016/ink" xmlns:am3d="http://schemas.microsoft.com/office/drawing/2017/model3d" xmlns:w16cid="http://schemas.microsoft.com/office/word/2016/wordml/cid" xmlns:wp14="http://schemas.microsoft.com/office/word/2010/wordml" xmlns:a="http://schemas.openxmlformats.org/drawingml/2006/main">
+          <mc:Fallback xmlns:a="http://schemas.openxmlformats.org/drawingml/2006/main" xmlns:wp14="http://schemas.microsoft.com/office/word/2010/wordml">
             <w:pict w14:anchorId="06235F64">
               <v:line id="Straight Connector 1" style="position:absolute;z-index:251659264;visibility:visible;mso-wrap-style:square;mso-wrap-distance-left:9pt;mso-wrap-distance-top:0;mso-wrap-distance-right:9pt;mso-wrap-distance-bottom:0;mso-position-horizontal:absolute;mso-position-horizontal-relative:margin;mso-position-vertical:absolute;mso-position-vertical-relative:text" o:spid="_x0000_s1026" strokecolor="black [3200]" strokeweight="4.5pt" from="-.05pt,2.25pt" to="482.2pt,3.75pt" w14:anchorId="3CAA56E2" o:gfxdata="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">
                 <v:stroke joinstyle="miter"/>
@@ -635,7 +635,7 @@
               </wp:anchor>
             </w:drawing>
           </mc:Choice>
-          <mc:Fallback xmlns:cx2="http://schemas.microsoft.com/office/drawing/2015/10/21/chartex" xmlns:cx3="http://schemas.microsoft.com/office/drawing/2016/5/9/chartex" xmlns:cx4="http://schemas.microsoft.com/office/drawing/2016/5/10/chartex" xmlns:cx5="http://schemas.microsoft.com/office/drawing/2016/5/11/chartex" xmlns:cx6="http://schemas.microsoft.com/office/drawing/2016/5/12/chartex" xmlns:cx7="http://schemas.microsoft.com/office/drawing/2016/5/13/chartex" xmlns:cx8="http://schemas.microsoft.com/office/drawing/2016/5/14/chartex" xmlns:aink="http://schemas.microsoft.com/office/drawing/2016/ink" xmlns:am3d="http://schemas.microsoft.com/office/drawing/2017/model3d" xmlns:w16cid="http://schemas.microsoft.com/office/word/2016/wordml/cid">
+          <mc:Fallback>
             <w:pict>
               <v:line w14:anchorId="75C4301A" id="Straight Connector 2" o:spid="_x0000_s1026" style="position:absolute;flip:y;z-index:251660288;visibility:visible;mso-wrap-style:square;mso-width-percent:0;mso-height-percent:0;mso-wrap-distance-left:9pt;mso-wrap-distance-top:0;mso-wrap-distance-right:9pt;mso-wrap-distance-bottom:0;mso-position-horizontal:left;mso-position-horizontal-relative:margin;mso-position-vertical:absolute;mso-position-vertical-relative:text;mso-width-percent:0;mso-height-percent:0;mso-width-relative:margin;mso-height-relative:margin" from="0,1.75pt" to="493.6pt,3.85pt" o:gfxdata="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" strokecolor="black [3213]" strokeweight="2.25pt">
                 <v:stroke joinstyle="miter"/>
@@ -743,7 +743,7 @@
               </wp:anchor>
             </w:drawing>
           </mc:Choice>
-          <mc:Fallback xmlns:cx2="http://schemas.microsoft.com/office/drawing/2015/10/21/chartex" xmlns:cx3="http://schemas.microsoft.com/office/drawing/2016/5/9/chartex" xmlns:cx4="http://schemas.microsoft.com/office/drawing/2016/5/10/chartex" xmlns:cx5="http://schemas.microsoft.com/office/drawing/2016/5/11/chartex" xmlns:cx6="http://schemas.microsoft.com/office/drawing/2016/5/12/chartex" xmlns:cx7="http://schemas.microsoft.com/office/drawing/2016/5/13/chartex" xmlns:cx8="http://schemas.microsoft.com/office/drawing/2016/5/14/chartex" xmlns:aink="http://schemas.microsoft.com/office/drawing/2016/ink" xmlns:am3d="http://schemas.microsoft.com/office/drawing/2017/model3d" xmlns:w16cid="http://schemas.microsoft.com/office/word/2016/wordml/cid">
+          <mc:Fallback>
             <w:pict>
               <v:line w14:anchorId="286ACF4F" id="Straight Connector 3" o:spid="_x0000_s1026" style="position:absolute;flip:y;z-index:251662336;visibility:visible;mso-wrap-style:square;mso-width-percent:0;mso-height-percent:0;mso-wrap-distance-left:9pt;mso-wrap-distance-top:0;mso-wrap-distance-right:9pt;mso-wrap-distance-bottom:0;mso-position-horizontal:absolute;mso-position-horizontal-relative:text;mso-position-vertical:absolute;mso-position-vertical-relative:text;mso-width-percent:0;mso-height-percent:0;mso-width-relative:margin;mso-height-relative:margin" from="0,1.45pt" to="493.6pt,3.55pt" o:gfxdata="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" strokecolor="black [3213]" strokeweight="2.25pt">
                 <v:stroke joinstyle="miter"/>
@@ -850,7 +850,7 @@
               </wp:anchor>
             </w:drawing>
           </mc:Choice>
-          <mc:Fallback xmlns:cx2="http://schemas.microsoft.com/office/drawing/2015/10/21/chartex" xmlns:cx3="http://schemas.microsoft.com/office/drawing/2016/5/9/chartex" xmlns:cx4="http://schemas.microsoft.com/office/drawing/2016/5/10/chartex" xmlns:cx5="http://schemas.microsoft.com/office/drawing/2016/5/11/chartex" xmlns:cx6="http://schemas.microsoft.com/office/drawing/2016/5/12/chartex" xmlns:cx7="http://schemas.microsoft.com/office/drawing/2016/5/13/chartex" xmlns:cx8="http://schemas.microsoft.com/office/drawing/2016/5/14/chartex" xmlns:aink="http://schemas.microsoft.com/office/drawing/2016/ink" xmlns:am3d="http://schemas.microsoft.com/office/drawing/2017/model3d" xmlns:w16cid="http://schemas.microsoft.com/office/word/2016/wordml/cid">
+          <mc:Fallback>
             <w:pict>
               <v:line w14:anchorId="46614551" id="Straight Connector 4" o:spid="_x0000_s1026" style="position:absolute;flip:y;z-index:251664384;visibility:visible;mso-wrap-style:square;mso-width-percent:0;mso-height-percent:0;mso-wrap-distance-left:9pt;mso-wrap-distance-top:0;mso-wrap-distance-right:9pt;mso-wrap-distance-bottom:0;mso-position-horizontal:absolute;mso-position-horizontal-relative:text;mso-position-vertical:absolute;mso-position-vertical-relative:text;mso-width-percent:0;mso-height-percent:0;mso-width-relative:margin;mso-height-relative:margin" from="0,1.45pt" to="493.6pt,3.55pt" o:gfxdata="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" strokecolor="black [3213]" strokeweight="2.25pt">
                 <v:stroke joinstyle="miter"/>
@@ -957,7 +957,7 @@
               </wp:anchor>
             </w:drawing>
           </mc:Choice>
-          <mc:Fallback xmlns:cx2="http://schemas.microsoft.com/office/drawing/2015/10/21/chartex" xmlns:cx3="http://schemas.microsoft.com/office/drawing/2016/5/9/chartex" xmlns:cx4="http://schemas.microsoft.com/office/drawing/2016/5/10/chartex" xmlns:cx5="http://schemas.microsoft.com/office/drawing/2016/5/11/chartex" xmlns:cx6="http://schemas.microsoft.com/office/drawing/2016/5/12/chartex" xmlns:cx7="http://schemas.microsoft.com/office/drawing/2016/5/13/chartex" xmlns:cx8="http://schemas.microsoft.com/office/drawing/2016/5/14/chartex" xmlns:aink="http://schemas.microsoft.com/office/drawing/2016/ink" xmlns:am3d="http://schemas.microsoft.com/office/drawing/2017/model3d" xmlns:w16cid="http://schemas.microsoft.com/office/word/2016/wordml/cid">
+          <mc:Fallback>
             <w:pict>
               <v:line w14:anchorId="7DBDE96D" id="Straight Connector 5" o:spid="_x0000_s1026" style="position:absolute;flip:y;z-index:251666432;visibility:visible;mso-wrap-style:square;mso-width-percent:0;mso-height-percent:0;mso-wrap-distance-left:9pt;mso-wrap-distance-top:0;mso-wrap-distance-right:9pt;mso-wrap-distance-bottom:0;mso-position-horizontal:absolute;mso-position-horizontal-relative:text;mso-position-vertical:absolute;mso-position-vertical-relative:text;mso-width-percent:0;mso-height-percent:0;mso-width-relative:margin;mso-height-relative:margin" from="0,1.45pt" to="493.6pt,3.55pt" o:gfxdata="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" strokecolor="black [3213]" strokeweight="2.25pt">
                 <v:stroke joinstyle="miter"/>
@@ -1064,7 +1064,7 @@
               </wp:anchor>
             </w:drawing>
           </mc:Choice>
-          <mc:Fallback xmlns:cx2="http://schemas.microsoft.com/office/drawing/2015/10/21/chartex" xmlns:cx3="http://schemas.microsoft.com/office/drawing/2016/5/9/chartex" xmlns:cx4="http://schemas.microsoft.com/office/drawing/2016/5/10/chartex" xmlns:cx5="http://schemas.microsoft.com/office/drawing/2016/5/11/chartex" xmlns:cx6="http://schemas.microsoft.com/office/drawing/2016/5/12/chartex" xmlns:cx7="http://schemas.microsoft.com/office/drawing/2016/5/13/chartex" xmlns:cx8="http://schemas.microsoft.com/office/drawing/2016/5/14/chartex" xmlns:aink="http://schemas.microsoft.com/office/drawing/2016/ink" xmlns:am3d="http://schemas.microsoft.com/office/drawing/2017/model3d" xmlns:w16cid="http://schemas.microsoft.com/office/word/2016/wordml/cid">
+          <mc:Fallback>
             <w:pict>
               <v:line w14:anchorId="568113CD" id="Straight Connector 6" o:spid="_x0000_s1026" style="position:absolute;flip:y;z-index:251668480;visibility:visible;mso-wrap-style:square;mso-width-percent:0;mso-height-percent:0;mso-wrap-distance-left:9pt;mso-wrap-distance-top:0;mso-wrap-distance-right:9pt;mso-wrap-distance-bottom:0;mso-position-horizontal:absolute;mso-position-horizontal-relative:text;mso-position-vertical:absolute;mso-position-vertical-relative:text;mso-width-percent:0;mso-height-percent:0;mso-width-relative:margin;mso-height-relative:margin" from="0,1.45pt" to="493.6pt,3.55pt" o:gfxdata="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" strokecolor="black [3213]" strokeweight="2.25pt">
                 <v:stroke joinstyle="miter"/>
@@ -1171,7 +1171,7 @@
               </wp:anchor>
             </w:drawing>
           </mc:Choice>
-          <mc:Fallback xmlns:cx2="http://schemas.microsoft.com/office/drawing/2015/10/21/chartex" xmlns:cx3="http://schemas.microsoft.com/office/drawing/2016/5/9/chartex" xmlns:cx4="http://schemas.microsoft.com/office/drawing/2016/5/10/chartex" xmlns:cx5="http://schemas.microsoft.com/office/drawing/2016/5/11/chartex" xmlns:cx6="http://schemas.microsoft.com/office/drawing/2016/5/12/chartex" xmlns:cx7="http://schemas.microsoft.com/office/drawing/2016/5/13/chartex" xmlns:cx8="http://schemas.microsoft.com/office/drawing/2016/5/14/chartex" xmlns:aink="http://schemas.microsoft.com/office/drawing/2016/ink" xmlns:am3d="http://schemas.microsoft.com/office/drawing/2017/model3d" xmlns:w16cid="http://schemas.microsoft.com/office/word/2016/wordml/cid">
+          <mc:Fallback>
             <w:pict>
               <v:line w14:anchorId="533A931F" id="Straight Connector 7" o:spid="_x0000_s1026" style="position:absolute;flip:y;z-index:251670528;visibility:visible;mso-wrap-style:square;mso-width-percent:0;mso-height-percent:0;mso-wrap-distance-left:9pt;mso-wrap-distance-top:0;mso-wrap-distance-right:9pt;mso-wrap-distance-bottom:0;mso-position-horizontal:absolute;mso-position-horizontal-relative:text;mso-position-vertical:absolute;mso-position-vertical-relative:text;mso-width-percent:0;mso-height-percent:0;mso-width-relative:margin;mso-height-relative:margin" from="0,1.45pt" to="493.6pt,3.55pt" o:gfxdata="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" strokecolor="black [3213]" strokeweight="2.25pt">
                 <v:stroke joinstyle="miter"/>
@@ -1278,7 +1278,7 @@
               </wp:anchor>
             </w:drawing>
           </mc:Choice>
-          <mc:Fallback xmlns:cx2="http://schemas.microsoft.com/office/drawing/2015/10/21/chartex" xmlns:cx3="http://schemas.microsoft.com/office/drawing/2016/5/9/chartex" xmlns:cx4="http://schemas.microsoft.com/office/drawing/2016/5/10/chartex" xmlns:cx5="http://schemas.microsoft.com/office/drawing/2016/5/11/chartex" xmlns:cx6="http://schemas.microsoft.com/office/drawing/2016/5/12/chartex" xmlns:cx7="http://schemas.microsoft.com/office/drawing/2016/5/13/chartex" xmlns:cx8="http://schemas.microsoft.com/office/drawing/2016/5/14/chartex" xmlns:aink="http://schemas.microsoft.com/office/drawing/2016/ink" xmlns:am3d="http://schemas.microsoft.com/office/drawing/2017/model3d" xmlns:w16cid="http://schemas.microsoft.com/office/word/2016/wordml/cid">
+          <mc:Fallback>
             <w:pict>
               <v:line w14:anchorId="6E5378CC" id="Straight Connector 8" o:spid="_x0000_s1026" style="position:absolute;flip:y;z-index:251672576;visibility:visible;mso-wrap-style:square;mso-width-percent:0;mso-height-percent:0;mso-wrap-distance-left:9pt;mso-wrap-distance-top:0;mso-wrap-distance-right:9pt;mso-wrap-distance-bottom:0;mso-position-horizontal:absolute;mso-position-horizontal-relative:text;mso-position-vertical:absolute;mso-position-vertical-relative:text;mso-width-percent:0;mso-height-percent:0;mso-width-relative:margin;mso-height-relative:margin" from="0,1.45pt" to="493.6pt,3.55pt" o:gfxdata="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" strokecolor="black [3213]" strokeweight="2.25pt">
                 <v:stroke joinstyle="miter"/>
@@ -3441,8 +3441,6 @@
               </w:rPr>
               <w:t>Conclusion</w:t>
             </w:r>
-            <w:bookmarkStart w:id="2" w:name="_GoBack"/>
-            <w:bookmarkEnd w:id="2"/>
             <w:r>
               <w:rPr>
                 <w:noProof/>
@@ -3881,7 +3879,7 @@
           <w:color w:val="000000" w:themeColor="text1"/>
         </w:rPr>
       </w:pPr>
-      <w:bookmarkStart w:id="3" w:name="_Toc4084131"/>
+      <w:bookmarkStart w:id="2" w:name="_Toc4084131"/>
       <w:r>
         <w:rPr>
           <w:rFonts w:ascii="Arial" w:hAnsi="Arial" w:cs="Arial"/>
@@ -3890,7 +3888,7 @@
         <w:lastRenderedPageBreak/>
         <w:t>Revision History</w:t>
       </w:r>
-      <w:bookmarkEnd w:id="3"/>
+      <w:bookmarkEnd w:id="2"/>
       <w:r>
         <w:rPr>
           <w:rFonts w:ascii="Arial" w:hAnsi="Arial" w:cs="Arial"/>
@@ -4464,7 +4462,7 @@
           <w:color w:val="000000" w:themeColor="text1"/>
         </w:rPr>
       </w:pPr>
-      <w:bookmarkStart w:id="4" w:name="_Toc4084132"/>
+      <w:bookmarkStart w:id="3" w:name="_Toc4084132"/>
       <w:r>
         <w:rPr>
           <w:rFonts w:ascii="Arial" w:hAnsi="Arial" w:cs="Arial"/>
@@ -4487,7 +4485,7 @@
         </w:rPr>
         <w:t>n</w:t>
       </w:r>
-      <w:bookmarkEnd w:id="4"/>
+      <w:bookmarkEnd w:id="3"/>
     </w:p>
     <w:p>
       <w:pPr>
@@ -4579,7 +4577,7 @@
           <w:color w:val="000000" w:themeColor="text1"/>
         </w:rPr>
       </w:pPr>
-      <w:bookmarkStart w:id="5" w:name="_Toc4084133"/>
+      <w:bookmarkStart w:id="4" w:name="_Toc4084133"/>
       <w:r>
         <w:rPr>
           <w:rFonts w:ascii="Arial" w:hAnsi="Arial" w:cs="Arial"/>
@@ -4596,7 +4594,7 @@
         <w:tab/>
         <w:t>Overview</w:t>
       </w:r>
-      <w:bookmarkEnd w:id="5"/>
+      <w:bookmarkEnd w:id="4"/>
     </w:p>
     <w:p>
       <w:pPr>
@@ -4607,7 +4605,7 @@
           <w:color w:val="000000" w:themeColor="text1"/>
         </w:rPr>
       </w:pPr>
-      <w:bookmarkStart w:id="6" w:name="_Toc4084134"/>
+      <w:bookmarkStart w:id="5" w:name="_Toc4084134"/>
       <w:r>
         <w:rPr>
           <w:rFonts w:ascii="Arial" w:hAnsi="Arial" w:cs="Arial"/>
@@ -4637,7 +4635,7 @@
         </w:rPr>
         <w:t xml:space="preserve"> (2019-01-24)</w:t>
       </w:r>
-      <w:bookmarkEnd w:id="6"/>
+      <w:bookmarkEnd w:id="5"/>
     </w:p>
     <w:p>
       <w:pPr>
@@ -4675,7 +4673,7 @@
           <w:color w:val="000000" w:themeColor="text1"/>
         </w:rPr>
       </w:pPr>
-      <w:bookmarkStart w:id="7" w:name="_Toc4084135"/>
+      <w:bookmarkStart w:id="6" w:name="_Toc4084135"/>
       <w:r>
         <w:rPr>
           <w:rFonts w:ascii="Arial" w:hAnsi="Arial" w:cs="Arial"/>
@@ -4705,7 +4703,7 @@
         </w:rPr>
         <w:t xml:space="preserve"> (2019-01-24)</w:t>
       </w:r>
-      <w:bookmarkEnd w:id="7"/>
+      <w:bookmarkEnd w:id="6"/>
     </w:p>
     <w:p>
       <w:pPr>
@@ -4751,7 +4749,7 @@
           <w:color w:val="000000" w:themeColor="text1"/>
         </w:rPr>
       </w:pPr>
-      <w:bookmarkStart w:id="8" w:name="_Toc4084136"/>
+      <w:bookmarkStart w:id="7" w:name="_Toc4084136"/>
       <w:r>
         <w:rPr>
           <w:rFonts w:ascii="Arial" w:hAnsi="Arial" w:cs="Arial"/>
@@ -4781,7 +4779,7 @@
         </w:rPr>
         <w:t xml:space="preserve"> (2019-01-24)</w:t>
       </w:r>
-      <w:bookmarkEnd w:id="8"/>
+      <w:bookmarkEnd w:id="7"/>
     </w:p>
     <w:p>
       <w:pPr>
@@ -4819,7 +4817,7 @@
           <w:color w:val="000000" w:themeColor="text1"/>
         </w:rPr>
       </w:pPr>
-      <w:bookmarkStart w:id="9" w:name="_Toc4084137"/>
+      <w:bookmarkStart w:id="8" w:name="_Toc4084137"/>
       <w:r>
         <w:rPr>
           <w:rFonts w:ascii="Arial" w:hAnsi="Arial" w:cs="Arial"/>
@@ -4835,7 +4833,7 @@
         <w:tab/>
         <w:t>Database and work breakdown revised (2019-03-06)</w:t>
       </w:r>
-      <w:bookmarkEnd w:id="9"/>
+      <w:bookmarkEnd w:id="8"/>
     </w:p>
     <w:p>
       <w:pPr>
@@ -4981,7 +4979,7 @@
           <w:color w:val="000000" w:themeColor="text1"/>
         </w:rPr>
       </w:pPr>
-      <w:bookmarkStart w:id="10" w:name="_Toc4084138"/>
+      <w:bookmarkStart w:id="9" w:name="_Toc4084138"/>
       <w:r>
         <w:rPr>
           <w:rFonts w:ascii="Arial" w:hAnsi="Arial" w:cs="Arial"/>
@@ -4997,7 +4995,7 @@
         <w:tab/>
         <w:t>Application and work breakdown (2019-03-06)</w:t>
       </w:r>
-      <w:bookmarkEnd w:id="10"/>
+      <w:bookmarkEnd w:id="9"/>
     </w:p>
     <w:p>
       <w:pPr>
@@ -5064,7 +5062,7 @@
           <w:color w:val="000000" w:themeColor="text1"/>
         </w:rPr>
       </w:pPr>
-      <w:bookmarkStart w:id="11" w:name="_Toc4084139"/>
+      <w:bookmarkStart w:id="10" w:name="_Toc4084139"/>
       <w:r>
         <w:rPr>
           <w:rFonts w:ascii="Arial" w:hAnsi="Arial" w:cs="Arial"/>
@@ -5080,7 +5078,7 @@
         <w:tab/>
         <w:t>Web/Hardware and work breakdown (2019-03-06)</w:t>
       </w:r>
-      <w:bookmarkEnd w:id="11"/>
+      <w:bookmarkEnd w:id="10"/>
     </w:p>
     <w:p>
       <w:pPr>
@@ -5122,7 +5120,7 @@
           <w:color w:val="000000" w:themeColor="text1"/>
         </w:rPr>
       </w:pPr>
-      <w:bookmarkStart w:id="12" w:name="_Toc4084140"/>
+      <w:bookmarkStart w:id="11" w:name="_Toc4084140"/>
       <w:r>
         <w:rPr>
           <w:rFonts w:ascii="Arial" w:hAnsi="Arial" w:cs="Arial"/>
@@ -5139,7 +5137,7 @@
         <w:tab/>
         <w:t>Build Instructions</w:t>
       </w:r>
-      <w:bookmarkEnd w:id="12"/>
+      <w:bookmarkEnd w:id="11"/>
     </w:p>
     <w:p>
       <w:pPr>
@@ -5152,7 +5150,7 @@
           <w:szCs w:val="24"/>
         </w:rPr>
       </w:pPr>
-      <w:bookmarkStart w:id="13" w:name="_Toc4084141"/>
+      <w:bookmarkStart w:id="12" w:name="_Toc4084141"/>
       <w:r>
         <w:rPr>
           <w:rFonts w:ascii="Arial" w:eastAsia="Times New Roman" w:hAnsi="Arial" w:cs="Arial"/>
@@ -5180,7 +5178,7 @@
         </w:rPr>
         <w:t>System Diagram</w:t>
       </w:r>
-      <w:bookmarkEnd w:id="13"/>
+      <w:bookmarkEnd w:id="12"/>
     </w:p>
     <w:p>
       <w:pPr>
@@ -5259,7 +5257,7 @@
           <w:szCs w:val="24"/>
         </w:rPr>
       </w:pPr>
-      <w:bookmarkStart w:id="14" w:name="_Toc4084142"/>
+      <w:bookmarkStart w:id="13" w:name="_Toc4084142"/>
       <w:r>
         <w:rPr>
           <w:rFonts w:ascii="Arial" w:eastAsia="Times New Roman" w:hAnsi="Arial" w:cs="Arial"/>
@@ -5280,7 +5278,7 @@
         <w:tab/>
         <w:t>Bill of Materials/Budget</w:t>
       </w:r>
-      <w:bookmarkEnd w:id="14"/>
+      <w:bookmarkEnd w:id="13"/>
     </w:p>
     <w:tbl>
       <w:tblPr>
@@ -7521,7 +7519,7 @@
           <w:szCs w:val="24"/>
         </w:rPr>
       </w:pPr>
-      <w:bookmarkStart w:id="15" w:name="_Toc4084143"/>
+      <w:bookmarkStart w:id="14" w:name="_Toc4084143"/>
       <w:r>
         <w:rPr>
           <w:rFonts w:ascii="Arial" w:eastAsia="Times New Roman" w:hAnsi="Arial" w:cs="Arial"/>
@@ -7550,7 +7548,7 @@
         </w:rPr>
         <w:t>Time Commitment</w:t>
       </w:r>
-      <w:bookmarkEnd w:id="15"/>
+      <w:bookmarkEnd w:id="14"/>
     </w:p>
     <w:p>
       <w:pPr>
@@ -7624,7 +7622,7 @@
           <w:szCs w:val="24"/>
         </w:rPr>
       </w:pPr>
-      <w:bookmarkStart w:id="16" w:name="_Toc4084144"/>
+      <w:bookmarkStart w:id="15" w:name="_Toc4084144"/>
       <w:r>
         <w:rPr>
           <w:rFonts w:ascii="Arial" w:eastAsia="Times New Roman" w:hAnsi="Arial" w:cs="Arial"/>
@@ -7653,7 +7651,7 @@
         </w:rPr>
         <w:t>Mechanical Assembly</w:t>
       </w:r>
-      <w:bookmarkEnd w:id="16"/>
+      <w:bookmarkEnd w:id="15"/>
     </w:p>
     <w:p>
       <w:pPr>
@@ -7742,27 +7740,7 @@
           <w:sz w:val="24"/>
           <w:szCs w:val="24"/>
         </w:rPr>
-        <w:t xml:space="preserve"> </w:t>
-      </w:r>
-      <w:proofErr w:type="gramStart"/>
-      <w:r>
-        <w:rPr>
-          <w:rFonts w:ascii="Arial" w:eastAsia="Times New Roman" w:hAnsi="Arial" w:cs="Arial"/>
-          <w:color w:val="24292E"/>
-          <w:sz w:val="24"/>
-          <w:szCs w:val="24"/>
-        </w:rPr>
-        <w:t>cd</w:t>
-      </w:r>
-      <w:proofErr w:type="gramEnd"/>
-      <w:r>
-        <w:rPr>
-          <w:rFonts w:ascii="Arial" w:eastAsia="Times New Roman" w:hAnsi="Arial" w:cs="Arial"/>
-          <w:color w:val="24292E"/>
-          <w:sz w:val="24"/>
-          <w:szCs w:val="24"/>
-        </w:rPr>
-        <w:t xml:space="preserve"> ~</w:t>
+        <w:t xml:space="preserve"> cd ~</w:t>
       </w:r>
     </w:p>
     <w:p>
@@ -7801,27 +7779,7 @@
           <w:sz w:val="24"/>
           <w:szCs w:val="24"/>
         </w:rPr>
-        <w:t xml:space="preserve"> </w:t>
-      </w:r>
-      <w:proofErr w:type="gramStart"/>
-      <w:r>
-        <w:rPr>
-          <w:rFonts w:ascii="Arial" w:eastAsia="Times New Roman" w:hAnsi="Arial" w:cs="Arial"/>
-          <w:color w:val="24292E"/>
-          <w:sz w:val="24"/>
-          <w:szCs w:val="24"/>
-        </w:rPr>
-        <w:t>wget</w:t>
-      </w:r>
-      <w:proofErr w:type="gramEnd"/>
-      <w:r>
-        <w:rPr>
-          <w:rFonts w:ascii="Arial" w:eastAsia="Times New Roman" w:hAnsi="Arial" w:cs="Arial"/>
-          <w:color w:val="24292E"/>
-          <w:sz w:val="24"/>
-          <w:szCs w:val="24"/>
-        </w:rPr>
-        <w:t xml:space="preserve"> https:</w:t>
+        <w:t xml:space="preserve"> wget https:</w:t>
       </w:r>
       <w:r>
         <w:rPr>
@@ -7869,27 +7827,7 @@
           <w:sz w:val="24"/>
           <w:szCs w:val="24"/>
         </w:rPr>
-        <w:t xml:space="preserve"> </w:t>
-      </w:r>
-      <w:proofErr w:type="gramStart"/>
-      <w:r>
-        <w:rPr>
-          <w:rFonts w:ascii="Arial" w:eastAsia="Times New Roman" w:hAnsi="Arial" w:cs="Arial"/>
-          <w:color w:val="24292E"/>
-          <w:sz w:val="24"/>
-          <w:szCs w:val="24"/>
-        </w:rPr>
-        <w:t>chmod</w:t>
-      </w:r>
-      <w:proofErr w:type="gramEnd"/>
-      <w:r>
-        <w:rPr>
-          <w:rFonts w:ascii="Arial" w:eastAsia="Times New Roman" w:hAnsi="Arial" w:cs="Arial"/>
-          <w:color w:val="24292E"/>
-          <w:sz w:val="24"/>
-          <w:szCs w:val="24"/>
-        </w:rPr>
-        <w:t xml:space="preserve"> +x adafruit-pitft.sh</w:t>
+        <w:t xml:space="preserve"> chmod +x adafruit-pitft.sh</w:t>
       </w:r>
     </w:p>
     <w:p>
@@ -7928,27 +7866,7 @@
           <w:sz w:val="24"/>
           <w:szCs w:val="24"/>
         </w:rPr>
-        <w:t xml:space="preserve"> </w:t>
-      </w:r>
-      <w:proofErr w:type="gramStart"/>
-      <w:r>
-        <w:rPr>
-          <w:rFonts w:ascii="Arial" w:eastAsia="Times New Roman" w:hAnsi="Arial" w:cs="Arial"/>
-          <w:color w:val="24292E"/>
-          <w:sz w:val="24"/>
-          <w:szCs w:val="24"/>
-        </w:rPr>
-        <w:t>sudo</w:t>
-      </w:r>
-      <w:proofErr w:type="gramEnd"/>
-      <w:r>
-        <w:rPr>
-          <w:rFonts w:ascii="Arial" w:eastAsia="Times New Roman" w:hAnsi="Arial" w:cs="Arial"/>
-          <w:color w:val="24292E"/>
-          <w:sz w:val="24"/>
-          <w:szCs w:val="24"/>
-        </w:rPr>
-        <w:t xml:space="preserve"> ./adafruit-pitft.sh</w:t>
+        <w:t xml:space="preserve"> sudo ./adafruit-pitft.sh</w:t>
       </w:r>
     </w:p>
     <w:p>
@@ -8147,7 +8065,7 @@
           <w:szCs w:val="24"/>
         </w:rPr>
       </w:pPr>
-      <w:bookmarkStart w:id="17" w:name="_Toc4084145"/>
+      <w:bookmarkStart w:id="16" w:name="_Toc4084145"/>
       <w:r>
         <w:rPr>
           <w:rFonts w:ascii="Arial" w:eastAsia="Times New Roman" w:hAnsi="Arial" w:cs="Arial"/>
@@ -8176,7 +8094,7 @@
         </w:rPr>
         <w:t>Power Up / Raspberry Pi setup</w:t>
       </w:r>
-      <w:bookmarkEnd w:id="17"/>
+      <w:bookmarkEnd w:id="16"/>
     </w:p>
     <w:p>
       <w:pPr>
@@ -8560,7 +8478,7 @@
           <w:szCs w:val="24"/>
         </w:rPr>
       </w:pPr>
-      <w:bookmarkStart w:id="18" w:name="_Toc4084146"/>
+      <w:bookmarkStart w:id="17" w:name="_Toc4084146"/>
       <w:r>
         <w:rPr>
           <w:rFonts w:ascii="Arial" w:eastAsia="Times New Roman" w:hAnsi="Arial" w:cs="Arial"/>
@@ -8581,6 +8499,87 @@
         <w:tab/>
         <w:t>Case</w:t>
       </w:r>
+      <w:bookmarkEnd w:id="17"/>
+    </w:p>
+    <w:p>
+      <w:pPr>
+        <w:spacing w:line="480" w:lineRule="auto"/>
+        <w:rPr>
+          <w:rFonts w:ascii="Arial" w:hAnsi="Arial" w:cs="Arial"/>
+          <w:sz w:val="24"/>
+          <w:szCs w:val="24"/>
+        </w:rPr>
+      </w:pPr>
+      <w:r>
+        <w:rPr>
+          <w:rFonts w:ascii="Arial" w:hAnsi="Arial" w:cs="Arial"/>
+          <w:sz w:val="24"/>
+          <w:szCs w:val="24"/>
+        </w:rPr>
+        <w:t xml:space="preserve">We have acquired some hardware dimensions. Below we have attached some of the required dimensions and their values. You may also find these measurements on our </w:t>
+      </w:r>
+      <w:r>
+        <w:rPr>
+          <w:rFonts w:ascii="Arial" w:hAnsi="Arial" w:cs="Arial"/>
+          <w:sz w:val="24"/>
+          <w:szCs w:val="24"/>
+        </w:rPr>
+        <w:t>GitHub</w:t>
+      </w:r>
+      <w:r>
+        <w:rPr>
+          <w:rFonts w:ascii="Arial" w:hAnsi="Arial" w:cs="Arial"/>
+          <w:sz w:val="24"/>
+          <w:szCs w:val="24"/>
+        </w:rPr>
+        <w:t xml:space="preserve"> at </w:t>
+      </w:r>
+      <w:hyperlink r:id="rId24" w:history="1">
+        <w:r>
+          <w:rPr>
+            <w:rStyle w:val="Hyperlink"/>
+            <w:rFonts w:ascii="Arial" w:hAnsi="Arial" w:cs="Arial"/>
+            <w:sz w:val="24"/>
+            <w:szCs w:val="24"/>
+          </w:rPr>
+          <w:t>https://github.com/KaranRajKanwar/DigitalDashboard</w:t>
+        </w:r>
+        <w:r>
+          <w:rPr>
+            <w:rStyle w:val="Hyperlink"/>
+            <w:rFonts w:ascii="Arial" w:hAnsi="Arial" w:cs="Arial"/>
+            <w:sz w:val="24"/>
+            <w:szCs w:val="24"/>
+          </w:rPr>
+          <w:t>-</w:t>
+        </w:r>
+        <w:r>
+          <w:rPr>
+            <w:rStyle w:val="Hyperlink"/>
+            <w:rFonts w:ascii="Arial" w:hAnsi="Arial" w:cs="Arial"/>
+            <w:sz w:val="24"/>
+            <w:szCs w:val="24"/>
+          </w:rPr>
+          <w:t>Final/tree/master/Enclosure%20Measurements</w:t>
+        </w:r>
+      </w:hyperlink>
+      <w:r>
+        <w:rPr>
+          <w:rFonts w:ascii="Arial" w:hAnsi="Arial" w:cs="Arial"/>
+          <w:sz w:val="24"/>
+          <w:szCs w:val="24"/>
+        </w:rPr>
+        <w:t xml:space="preserve"> inside the Enclosure Measurements folder.</w:t>
+      </w:r>
+      <w:r>
+        <w:rPr>
+          <w:rFonts w:ascii="Arial" w:hAnsi="Arial" w:cs="Arial"/>
+          <w:sz w:val="24"/>
+          <w:szCs w:val="24"/>
+        </w:rPr>
+        <w:t xml:space="preserve"> The images state what each measurement is for or shows it within the image.</w:t>
+      </w:r>
+      <w:bookmarkStart w:id="18" w:name="_GoBack"/>
       <w:bookmarkEnd w:id="18"/>
     </w:p>
     <w:p>
@@ -8595,11 +8594,409 @@
       <w:r>
         <w:rPr>
           <w:rFonts w:ascii="Arial" w:hAnsi="Arial" w:cs="Arial"/>
-          <w:sz w:val="24"/>
-          <w:szCs w:val="24"/>
-        </w:rPr>
-        <w:t>Still required to create case according to the hardware dimensions</w:t>
-      </w:r>
+          <w:noProof/>
+          <w:sz w:val="24"/>
+          <w:szCs w:val="24"/>
+        </w:rPr>
+        <w:lastRenderedPageBreak/>
+        <w:drawing>
+          <wp:inline distT="0" distB="0" distL="0" distR="0" wp14:anchorId="754FBE25" wp14:editId="205A323B">
+            <wp:extent cx="2782755" cy="5724525"/>
+            <wp:effectExtent l="0" t="0" r="0" b="0"/>
+            <wp:docPr id="10" name="Picture 10"/>
+            <wp:cNvGraphicFramePr>
+              <a:graphicFrameLocks xmlns:a="http://schemas.openxmlformats.org/drawingml/2006/main" noChangeAspect="1"/>
+            </wp:cNvGraphicFramePr>
+            <a:graphic xmlns:a="http://schemas.openxmlformats.org/drawingml/2006/main">
+              <a:graphicData uri="http://schemas.openxmlformats.org/drawingml/2006/picture">
+                <pic:pic xmlns:pic="http://schemas.openxmlformats.org/drawingml/2006/picture">
+                  <pic:nvPicPr>
+                    <pic:cNvPr id="10" name="Bottom to GPS.jpg"/>
+                    <pic:cNvPicPr/>
+                  </pic:nvPicPr>
+                  <pic:blipFill>
+                    <a:blip r:embed="rId25" cstate="print">
+                      <a:extLst>
+                        <a:ext uri="{28A0092B-C50C-407E-A947-70E740481C1C}">
+                          <a14:useLocalDpi xmlns:a14="http://schemas.microsoft.com/office/drawing/2010/main" val="0"/>
+                        </a:ext>
+                      </a:extLst>
+                    </a:blip>
+                    <a:stretch>
+                      <a:fillRect/>
+                    </a:stretch>
+                  </pic:blipFill>
+                  <pic:spPr>
+                    <a:xfrm>
+                      <a:off x="0" y="0"/>
+                      <a:ext cx="2789922" cy="5739270"/>
+                    </a:xfrm>
+                    <a:prstGeom prst="rect">
+                      <a:avLst/>
+                    </a:prstGeom>
+                  </pic:spPr>
+                </pic:pic>
+              </a:graphicData>
+            </a:graphic>
+          </wp:inline>
+        </w:drawing>
+      </w:r>
+      <w:r>
+        <w:rPr>
+          <w:rFonts w:ascii="Arial" w:hAnsi="Arial" w:cs="Arial"/>
+          <w:noProof/>
+          <w:sz w:val="24"/>
+          <w:szCs w:val="24"/>
+        </w:rPr>
+        <w:drawing>
+          <wp:inline distT="0" distB="0" distL="0" distR="0" wp14:anchorId="53407ACE" wp14:editId="4B03CEC8">
+            <wp:extent cx="2782279" cy="5723545"/>
+            <wp:effectExtent l="0" t="0" r="0" b="0"/>
+            <wp:docPr id="11" name="Picture 11"/>
+            <wp:cNvGraphicFramePr>
+              <a:graphicFrameLocks xmlns:a="http://schemas.openxmlformats.org/drawingml/2006/main" noChangeAspect="1"/>
+            </wp:cNvGraphicFramePr>
+            <a:graphic xmlns:a="http://schemas.openxmlformats.org/drawingml/2006/main">
+              <a:graphicData uri="http://schemas.openxmlformats.org/drawingml/2006/picture">
+                <pic:pic xmlns:pic="http://schemas.openxmlformats.org/drawingml/2006/picture">
+                  <pic:nvPicPr>
+                    <pic:cNvPr id="11" name="bottom to PCB.jpg"/>
+                    <pic:cNvPicPr/>
+                  </pic:nvPicPr>
+                  <pic:blipFill>
+                    <a:blip r:embed="rId26" cstate="print">
+                      <a:extLst>
+                        <a:ext uri="{28A0092B-C50C-407E-A947-70E740481C1C}">
+                          <a14:useLocalDpi xmlns:a14="http://schemas.microsoft.com/office/drawing/2010/main" val="0"/>
+                        </a:ext>
+                      </a:extLst>
+                    </a:blip>
+                    <a:stretch>
+                      <a:fillRect/>
+                    </a:stretch>
+                  </pic:blipFill>
+                  <pic:spPr>
+                    <a:xfrm>
+                      <a:off x="0" y="0"/>
+                      <a:ext cx="2792431" cy="5744430"/>
+                    </a:xfrm>
+                    <a:prstGeom prst="rect">
+                      <a:avLst/>
+                    </a:prstGeom>
+                  </pic:spPr>
+                </pic:pic>
+              </a:graphicData>
+            </a:graphic>
+          </wp:inline>
+        </w:drawing>
+      </w:r>
+      <w:r>
+        <w:rPr>
+          <w:rFonts w:ascii="Arial" w:hAnsi="Arial" w:cs="Arial"/>
+          <w:noProof/>
+          <w:sz w:val="24"/>
+          <w:szCs w:val="24"/>
+        </w:rPr>
+        <w:lastRenderedPageBreak/>
+        <w:drawing>
+          <wp:inline distT="0" distB="0" distL="0" distR="0" wp14:anchorId="1BDC828E" wp14:editId="7D889BC1">
+            <wp:extent cx="2805906" cy="5772150"/>
+            <wp:effectExtent l="0" t="0" r="0" b="0"/>
+            <wp:docPr id="13" name="Picture 13"/>
+            <wp:cNvGraphicFramePr>
+              <a:graphicFrameLocks xmlns:a="http://schemas.openxmlformats.org/drawingml/2006/main" noChangeAspect="1"/>
+            </wp:cNvGraphicFramePr>
+            <a:graphic xmlns:a="http://schemas.openxmlformats.org/drawingml/2006/main">
+              <a:graphicData uri="http://schemas.openxmlformats.org/drawingml/2006/picture">
+                <pic:pic xmlns:pic="http://schemas.openxmlformats.org/drawingml/2006/picture">
+                  <pic:nvPicPr>
+                    <pic:cNvPr id="13" name="Bottom to the screen.jpg"/>
+                    <pic:cNvPicPr/>
+                  </pic:nvPicPr>
+                  <pic:blipFill>
+                    <a:blip r:embed="rId27" cstate="print">
+                      <a:extLst>
+                        <a:ext uri="{28A0092B-C50C-407E-A947-70E740481C1C}">
+                          <a14:useLocalDpi xmlns:a14="http://schemas.microsoft.com/office/drawing/2010/main" val="0"/>
+                        </a:ext>
+                      </a:extLst>
+                    </a:blip>
+                    <a:stretch>
+                      <a:fillRect/>
+                    </a:stretch>
+                  </pic:blipFill>
+                  <pic:spPr>
+                    <a:xfrm>
+                      <a:off x="0" y="0"/>
+                      <a:ext cx="2811046" cy="5782723"/>
+                    </a:xfrm>
+                    <a:prstGeom prst="rect">
+                      <a:avLst/>
+                    </a:prstGeom>
+                  </pic:spPr>
+                </pic:pic>
+              </a:graphicData>
+            </a:graphic>
+          </wp:inline>
+        </w:drawing>
+      </w:r>
+      <w:r>
+        <w:rPr>
+          <w:rFonts w:ascii="Arial" w:hAnsi="Arial" w:cs="Arial"/>
+          <w:noProof/>
+          <w:sz w:val="24"/>
+          <w:szCs w:val="24"/>
+        </w:rPr>
+        <w:drawing>
+          <wp:inline distT="0" distB="0" distL="0" distR="0" wp14:anchorId="3963F88A" wp14:editId="668A30C9">
+            <wp:extent cx="5757453" cy="2798762"/>
+            <wp:effectExtent l="0" t="6668" r="8573" b="8572"/>
+            <wp:docPr id="14" name="Picture 14"/>
+            <wp:cNvGraphicFramePr>
+              <a:graphicFrameLocks xmlns:a="http://schemas.openxmlformats.org/drawingml/2006/main" noChangeAspect="1"/>
+            </wp:cNvGraphicFramePr>
+            <a:graphic xmlns:a="http://schemas.openxmlformats.org/drawingml/2006/main">
+              <a:graphicData uri="http://schemas.openxmlformats.org/drawingml/2006/picture">
+                <pic:pic xmlns:pic="http://schemas.openxmlformats.org/drawingml/2006/picture">
+                  <pic:nvPicPr>
+                    <pic:cNvPr id="14" name="height_powerbank.jpg"/>
+                    <pic:cNvPicPr/>
+                  </pic:nvPicPr>
+                  <pic:blipFill>
+                    <a:blip r:embed="rId28" cstate="print">
+                      <a:extLst>
+                        <a:ext uri="{28A0092B-C50C-407E-A947-70E740481C1C}">
+                          <a14:useLocalDpi xmlns:a14="http://schemas.microsoft.com/office/drawing/2010/main" val="0"/>
+                        </a:ext>
+                      </a:extLst>
+                    </a:blip>
+                    <a:stretch>
+                      <a:fillRect/>
+                    </a:stretch>
+                  </pic:blipFill>
+                  <pic:spPr>
+                    <a:xfrm rot="5400000">
+                      <a:off x="0" y="0"/>
+                      <a:ext cx="5769773" cy="2804751"/>
+                    </a:xfrm>
+                    <a:prstGeom prst="rect">
+                      <a:avLst/>
+                    </a:prstGeom>
+                  </pic:spPr>
+                </pic:pic>
+              </a:graphicData>
+            </a:graphic>
+          </wp:inline>
+        </w:drawing>
+      </w:r>
+      <w:r>
+        <w:rPr>
+          <w:rFonts w:ascii="Arial" w:hAnsi="Arial" w:cs="Arial"/>
+          <w:noProof/>
+          <w:sz w:val="24"/>
+          <w:szCs w:val="24"/>
+        </w:rPr>
+        <w:lastRenderedPageBreak/>
+        <w:drawing>
+          <wp:inline distT="0" distB="0" distL="0" distR="0" wp14:anchorId="02D568AB" wp14:editId="6E482279">
+            <wp:extent cx="5894918" cy="2865584"/>
+            <wp:effectExtent l="9843" t="0" r="1587" b="1588"/>
+            <wp:docPr id="15" name="Picture 15"/>
+            <wp:cNvGraphicFramePr>
+              <a:graphicFrameLocks xmlns:a="http://schemas.openxmlformats.org/drawingml/2006/main" noChangeAspect="1"/>
+            </wp:cNvGraphicFramePr>
+            <a:graphic xmlns:a="http://schemas.openxmlformats.org/drawingml/2006/main">
+              <a:graphicData uri="http://schemas.openxmlformats.org/drawingml/2006/picture">
+                <pic:pic xmlns:pic="http://schemas.openxmlformats.org/drawingml/2006/picture">
+                  <pic:nvPicPr>
+                    <pic:cNvPr id="15" name="length_powerbank.jpg"/>
+                    <pic:cNvPicPr/>
+                  </pic:nvPicPr>
+                  <pic:blipFill>
+                    <a:blip r:embed="rId29" cstate="print">
+                      <a:extLst>
+                        <a:ext uri="{28A0092B-C50C-407E-A947-70E740481C1C}">
+                          <a14:useLocalDpi xmlns:a14="http://schemas.microsoft.com/office/drawing/2010/main" val="0"/>
+                        </a:ext>
+                      </a:extLst>
+                    </a:blip>
+                    <a:stretch>
+                      <a:fillRect/>
+                    </a:stretch>
+                  </pic:blipFill>
+                  <pic:spPr>
+                    <a:xfrm rot="5400000">
+                      <a:off x="0" y="0"/>
+                      <a:ext cx="5915991" cy="2875828"/>
+                    </a:xfrm>
+                    <a:prstGeom prst="rect">
+                      <a:avLst/>
+                    </a:prstGeom>
+                  </pic:spPr>
+                </pic:pic>
+              </a:graphicData>
+            </a:graphic>
+          </wp:inline>
+        </w:drawing>
+      </w:r>
+      <w:r>
+        <w:rPr>
+          <w:rFonts w:ascii="Arial" w:hAnsi="Arial" w:cs="Arial"/>
+          <w:noProof/>
+          <w:sz w:val="24"/>
+          <w:szCs w:val="24"/>
+        </w:rPr>
+        <w:drawing>
+          <wp:inline distT="0" distB="0" distL="0" distR="0" wp14:anchorId="151C9C72" wp14:editId="3701D7B3">
+            <wp:extent cx="5867400" cy="2852208"/>
+            <wp:effectExtent l="2857" t="0" r="2858" b="2857"/>
+            <wp:docPr id="16" name="Picture 16"/>
+            <wp:cNvGraphicFramePr>
+              <a:graphicFrameLocks xmlns:a="http://schemas.openxmlformats.org/drawingml/2006/main" noChangeAspect="1"/>
+            </wp:cNvGraphicFramePr>
+            <a:graphic xmlns:a="http://schemas.openxmlformats.org/drawingml/2006/main">
+              <a:graphicData uri="http://schemas.openxmlformats.org/drawingml/2006/picture">
+                <pic:pic xmlns:pic="http://schemas.openxmlformats.org/drawingml/2006/picture">
+                  <pic:nvPicPr>
+                    <pic:cNvPr id="16" name="screen_length.jpg"/>
+                    <pic:cNvPicPr/>
+                  </pic:nvPicPr>
+                  <pic:blipFill>
+                    <a:blip r:embed="rId30" cstate="print">
+                      <a:extLst>
+                        <a:ext uri="{28A0092B-C50C-407E-A947-70E740481C1C}">
+                          <a14:useLocalDpi xmlns:a14="http://schemas.microsoft.com/office/drawing/2010/main" val="0"/>
+                        </a:ext>
+                      </a:extLst>
+                    </a:blip>
+                    <a:stretch>
+                      <a:fillRect/>
+                    </a:stretch>
+                  </pic:blipFill>
+                  <pic:spPr>
+                    <a:xfrm rot="5400000">
+                      <a:off x="0" y="0"/>
+                      <a:ext cx="5869480" cy="2853219"/>
+                    </a:xfrm>
+                    <a:prstGeom prst="rect">
+                      <a:avLst/>
+                    </a:prstGeom>
+                  </pic:spPr>
+                </pic:pic>
+              </a:graphicData>
+            </a:graphic>
+          </wp:inline>
+        </w:drawing>
+      </w:r>
+      <w:r>
+        <w:rPr>
+          <w:rFonts w:ascii="Arial" w:hAnsi="Arial" w:cs="Arial"/>
+          <w:noProof/>
+          <w:sz w:val="24"/>
+          <w:szCs w:val="24"/>
+        </w:rPr>
+        <w:lastRenderedPageBreak/>
+        <w:drawing>
+          <wp:inline distT="0" distB="0" distL="0" distR="0" wp14:anchorId="567C0046" wp14:editId="3308D0ED">
+            <wp:extent cx="5907188" cy="2871550"/>
+            <wp:effectExtent l="0" t="6350" r="0" b="0"/>
+            <wp:docPr id="17" name="Picture 17"/>
+            <wp:cNvGraphicFramePr>
+              <a:graphicFrameLocks xmlns:a="http://schemas.openxmlformats.org/drawingml/2006/main" noChangeAspect="1"/>
+            </wp:cNvGraphicFramePr>
+            <a:graphic xmlns:a="http://schemas.openxmlformats.org/drawingml/2006/main">
+              <a:graphicData uri="http://schemas.openxmlformats.org/drawingml/2006/picture">
+                <pic:pic xmlns:pic="http://schemas.openxmlformats.org/drawingml/2006/picture">
+                  <pic:nvPicPr>
+                    <pic:cNvPr id="17" name="screen_width.jpg"/>
+                    <pic:cNvPicPr/>
+                  </pic:nvPicPr>
+                  <pic:blipFill>
+                    <a:blip r:embed="rId31" cstate="print">
+                      <a:extLst>
+                        <a:ext uri="{28A0092B-C50C-407E-A947-70E740481C1C}">
+                          <a14:useLocalDpi xmlns:a14="http://schemas.microsoft.com/office/drawing/2010/main" val="0"/>
+                        </a:ext>
+                      </a:extLst>
+                    </a:blip>
+                    <a:stretch>
+                      <a:fillRect/>
+                    </a:stretch>
+                  </pic:blipFill>
+                  <pic:spPr>
+                    <a:xfrm rot="5400000">
+                      <a:off x="0" y="0"/>
+                      <a:ext cx="5927871" cy="2881604"/>
+                    </a:xfrm>
+                    <a:prstGeom prst="rect">
+                      <a:avLst/>
+                    </a:prstGeom>
+                  </pic:spPr>
+                </pic:pic>
+              </a:graphicData>
+            </a:graphic>
+          </wp:inline>
+        </w:drawing>
+      </w:r>
+      <w:r>
+        <w:rPr>
+          <w:rFonts w:ascii="Arial" w:hAnsi="Arial" w:cs="Arial"/>
+          <w:noProof/>
+          <w:sz w:val="24"/>
+          <w:szCs w:val="24"/>
+        </w:rPr>
+        <w:drawing>
+          <wp:inline distT="0" distB="0" distL="0" distR="0" wp14:anchorId="258879C4" wp14:editId="009E0A56">
+            <wp:extent cx="5875174" cy="2855988"/>
+            <wp:effectExtent l="4762" t="0" r="0" b="0"/>
+            <wp:docPr id="18" name="Picture 18"/>
+            <wp:cNvGraphicFramePr>
+              <a:graphicFrameLocks xmlns:a="http://schemas.openxmlformats.org/drawingml/2006/main" noChangeAspect="1"/>
+            </wp:cNvGraphicFramePr>
+            <a:graphic xmlns:a="http://schemas.openxmlformats.org/drawingml/2006/main">
+              <a:graphicData uri="http://schemas.openxmlformats.org/drawingml/2006/picture">
+                <pic:pic xmlns:pic="http://schemas.openxmlformats.org/drawingml/2006/picture">
+                  <pic:nvPicPr>
+                    <pic:cNvPr id="18" name="width_powerbank.jpg"/>
+                    <pic:cNvPicPr/>
+                  </pic:nvPicPr>
+                  <pic:blipFill>
+                    <a:blip r:embed="rId32" cstate="print">
+                      <a:extLst>
+                        <a:ext uri="{28A0092B-C50C-407E-A947-70E740481C1C}">
+                          <a14:useLocalDpi xmlns:a14="http://schemas.microsoft.com/office/drawing/2010/main" val="0"/>
+                        </a:ext>
+                      </a:extLst>
+                    </a:blip>
+                    <a:stretch>
+                      <a:fillRect/>
+                    </a:stretch>
+                  </pic:blipFill>
+                  <pic:spPr>
+                    <a:xfrm rot="5400000">
+                      <a:off x="0" y="0"/>
+                      <a:ext cx="5907348" cy="2871628"/>
+                    </a:xfrm>
+                    <a:prstGeom prst="rect">
+                      <a:avLst/>
+                    </a:prstGeom>
+                  </pic:spPr>
+                </pic:pic>
+              </a:graphicData>
+            </a:graphic>
+          </wp:inline>
+        </w:drawing>
+      </w:r>
+    </w:p>
+    <w:p>
+      <w:pPr>
+        <w:spacing w:line="480" w:lineRule="auto"/>
+        <w:rPr>
+          <w:rFonts w:ascii="Arial" w:hAnsi="Arial" w:cs="Arial"/>
+          <w:sz w:val="24"/>
+          <w:szCs w:val="24"/>
+        </w:rPr>
+      </w:pPr>
     </w:p>
     <w:p>
       <w:pPr>
@@ -8814,7 +9211,7 @@
         </w:rPr>
         <w:t xml:space="preserve">permissions which are required to be enabled by the android system. This is done when the app if first launched, if you don’t enable these permissions the app will not function as it is supposed to. The app will not install on anything lower than API 28. To get the app source code and APK go to </w:t>
       </w:r>
-      <w:hyperlink r:id="rId24" w:history="1">
+      <w:hyperlink r:id="rId33" w:history="1">
         <w:r>
           <w:rPr>
             <w:rStyle w:val="Hyperlink"/>
@@ -9356,7 +9753,7 @@
 </file>
 
 <file path=word/endnotes.xml><?xml version="1.0" encoding="utf-8"?>
-<w:endnotes xmlns:wpc="http://schemas.microsoft.com/office/word/2010/wordprocessingCanvas" xmlns:cx="http://schemas.microsoft.com/office/drawing/2014/chartex" xmlns:cx1="http://schemas.microsoft.com/office/drawing/2015/9/8/chartex" xmlns:mc="http://schemas.openxmlformats.org/markup-compatibility/2006" xmlns:o="urn:schemas-microsoft-com:office:office" xmlns:r="http://schemas.openxmlformats.org/officeDocument/2006/relationships" xmlns:m="http://schemas.openxmlformats.org/officeDocument/2006/math" xmlns:v="urn:schemas-microsoft-com:vml" xmlns:wp14="http://schemas.microsoft.com/office/word/2010/wordprocessingDrawing" xmlns:wp="http://schemas.openxmlformats.org/drawingml/2006/wordprocessingDrawing" xmlns:w10="urn:schemas-microsoft-com:office:word" xmlns:w="http://schemas.openxmlformats.org/wordprocessingml/2006/main" xmlns:w14="http://schemas.microsoft.com/office/word/2010/wordml" xmlns:w15="http://schemas.microsoft.com/office/word/2012/wordml" xmlns:w16se="http://schemas.microsoft.com/office/word/2015/wordml/symex" xmlns:wpg="http://schemas.microsoft.com/office/word/2010/wordprocessingGroup" xmlns:wpi="http://schemas.microsoft.com/office/word/2010/wordprocessingInk" xmlns:wne="http://schemas.microsoft.com/office/word/2006/wordml" xmlns:wps="http://schemas.microsoft.com/office/word/2010/wordprocessingShape" mc:Ignorable="w14 w15 w16se wp14">
+<w:endnotes xmlns:wpc="http://schemas.microsoft.com/office/word/2010/wordprocessingCanvas" xmlns:cx="http://schemas.microsoft.com/office/drawing/2014/chartex" xmlns:cx1="http://schemas.microsoft.com/office/drawing/2015/9/8/chartex" xmlns:cx2="http://schemas.microsoft.com/office/drawing/2015/10/21/chartex" xmlns:cx3="http://schemas.microsoft.com/office/drawing/2016/5/9/chartex" xmlns:cx4="http://schemas.microsoft.com/office/drawing/2016/5/10/chartex" xmlns:cx5="http://schemas.microsoft.com/office/drawing/2016/5/11/chartex" xmlns:cx6="http://schemas.microsoft.com/office/drawing/2016/5/12/chartex" xmlns:cx7="http://schemas.microsoft.com/office/drawing/2016/5/13/chartex" xmlns:cx8="http://schemas.microsoft.com/office/drawing/2016/5/14/chartex" xmlns:mc="http://schemas.openxmlformats.org/markup-compatibility/2006" xmlns:aink="http://schemas.microsoft.com/office/drawing/2016/ink" xmlns:am3d="http://schemas.microsoft.com/office/drawing/2017/model3d" xmlns:o="urn:schemas-microsoft-com:office:office" xmlns:r="http://schemas.openxmlformats.org/officeDocument/2006/relationships" xmlns:m="http://schemas.openxmlformats.org/officeDocument/2006/math" xmlns:v="urn:schemas-microsoft-com:vml" xmlns:wp14="http://schemas.microsoft.com/office/word/2010/wordprocessingDrawing" xmlns:wp="http://schemas.openxmlformats.org/drawingml/2006/wordprocessingDrawing" xmlns:w10="urn:schemas-microsoft-com:office:word" xmlns:w="http://schemas.openxmlformats.org/wordprocessingml/2006/main" xmlns:w14="http://schemas.microsoft.com/office/word/2010/wordml" xmlns:w15="http://schemas.microsoft.com/office/word/2012/wordml" xmlns:w16cid="http://schemas.microsoft.com/office/word/2016/wordml/cid" xmlns:w16se="http://schemas.microsoft.com/office/word/2015/wordml/symex" xmlns:wpg="http://schemas.microsoft.com/office/word/2010/wordprocessingGroup" xmlns:wpi="http://schemas.microsoft.com/office/word/2010/wordprocessingInk" xmlns:wne="http://schemas.microsoft.com/office/word/2006/wordml" xmlns:wps="http://schemas.microsoft.com/office/word/2010/wordprocessingShape" mc:Ignorable="w14 w15 w16se w16cid wp14">
   <w:endnote w:type="separator" w:id="-1">
     <w:p>
       <w:pPr>
@@ -9381,7 +9778,7 @@
 </file>
 
 <file path=word/footer1.xml><?xml version="1.0" encoding="utf-8"?>
-<w:ftr xmlns:wpc="http://schemas.microsoft.com/office/word/2010/wordprocessingCanvas" xmlns:cx="http://schemas.microsoft.com/office/drawing/2014/chartex" xmlns:cx1="http://schemas.microsoft.com/office/drawing/2015/9/8/chartex" xmlns:mc="http://schemas.openxmlformats.org/markup-compatibility/2006" xmlns:o="urn:schemas-microsoft-com:office:office" xmlns:r="http://schemas.openxmlformats.org/officeDocument/2006/relationships" xmlns:m="http://schemas.openxmlformats.org/officeDocument/2006/math" xmlns:v="urn:schemas-microsoft-com:vml" xmlns:wp14="http://schemas.microsoft.com/office/word/2010/wordprocessingDrawing" xmlns:wp="http://schemas.openxmlformats.org/drawingml/2006/wordprocessingDrawing" xmlns:w10="urn:schemas-microsoft-com:office:word" xmlns:w="http://schemas.openxmlformats.org/wordprocessingml/2006/main" xmlns:w14="http://schemas.microsoft.com/office/word/2010/wordml" xmlns:w15="http://schemas.microsoft.com/office/word/2012/wordml" xmlns:w16se="http://schemas.microsoft.com/office/word/2015/wordml/symex" xmlns:wpg="http://schemas.microsoft.com/office/word/2010/wordprocessingGroup" xmlns:wpi="http://schemas.microsoft.com/office/word/2010/wordprocessingInk" xmlns:wne="http://schemas.microsoft.com/office/word/2006/wordml" xmlns:wps="http://schemas.microsoft.com/office/word/2010/wordprocessingShape" mc:Ignorable="w14 w15 w16se wp14">
+<w:ftr xmlns:wpc="http://schemas.microsoft.com/office/word/2010/wordprocessingCanvas" xmlns:cx="http://schemas.microsoft.com/office/drawing/2014/chartex" xmlns:cx1="http://schemas.microsoft.com/office/drawing/2015/9/8/chartex" xmlns:cx2="http://schemas.microsoft.com/office/drawing/2015/10/21/chartex" xmlns:cx3="http://schemas.microsoft.com/office/drawing/2016/5/9/chartex" xmlns:cx4="http://schemas.microsoft.com/office/drawing/2016/5/10/chartex" xmlns:cx5="http://schemas.microsoft.com/office/drawing/2016/5/11/chartex" xmlns:cx6="http://schemas.microsoft.com/office/drawing/2016/5/12/chartex" xmlns:cx7="http://schemas.microsoft.com/office/drawing/2016/5/13/chartex" xmlns:cx8="http://schemas.microsoft.com/office/drawing/2016/5/14/chartex" xmlns:mc="http://schemas.openxmlformats.org/markup-compatibility/2006" xmlns:aink="http://schemas.microsoft.com/office/drawing/2016/ink" xmlns:am3d="http://schemas.microsoft.com/office/drawing/2017/model3d" xmlns:o="urn:schemas-microsoft-com:office:office" xmlns:r="http://schemas.openxmlformats.org/officeDocument/2006/relationships" xmlns:m="http://schemas.openxmlformats.org/officeDocument/2006/math" xmlns:v="urn:schemas-microsoft-com:vml" xmlns:wp14="http://schemas.microsoft.com/office/word/2010/wordprocessingDrawing" xmlns:wp="http://schemas.openxmlformats.org/drawingml/2006/wordprocessingDrawing" xmlns:w10="urn:schemas-microsoft-com:office:word" xmlns:w="http://schemas.openxmlformats.org/wordprocessingml/2006/main" xmlns:w14="http://schemas.microsoft.com/office/word/2010/wordml" xmlns:w15="http://schemas.microsoft.com/office/word/2012/wordml" xmlns:w16cid="http://schemas.microsoft.com/office/word/2016/wordml/cid" xmlns:w16se="http://schemas.microsoft.com/office/word/2015/wordml/symex" xmlns:wpg="http://schemas.microsoft.com/office/word/2010/wordprocessingGroup" xmlns:wpi="http://schemas.microsoft.com/office/word/2010/wordprocessingInk" xmlns:wne="http://schemas.microsoft.com/office/word/2006/wordml" xmlns:wps="http://schemas.microsoft.com/office/word/2010/wordprocessingShape" mc:Ignorable="w14 w15 w16se w16cid wp14">
   <w:tbl>
     <w:tblPr>
       <w:tblW w:w="0" w:type="auto"/>
@@ -9439,7 +9836,7 @@
 </file>
 
 <file path=word/footnotes.xml><?xml version="1.0" encoding="utf-8"?>
-<w:footnotes xmlns:wpc="http://schemas.microsoft.com/office/word/2010/wordprocessingCanvas" xmlns:cx="http://schemas.microsoft.com/office/drawing/2014/chartex" xmlns:cx1="http://schemas.microsoft.com/office/drawing/2015/9/8/chartex" xmlns:mc="http://schemas.openxmlformats.org/markup-compatibility/2006" xmlns:o="urn:schemas-microsoft-com:office:office" xmlns:r="http://schemas.openxmlformats.org/officeDocument/2006/relationships" xmlns:m="http://schemas.openxmlformats.org/officeDocument/2006/math" xmlns:v="urn:schemas-microsoft-com:vml" xmlns:wp14="http://schemas.microsoft.com/office/word/2010/wordprocessingDrawing" xmlns:wp="http://schemas.openxmlformats.org/drawingml/2006/wordprocessingDrawing" xmlns:w10="urn:schemas-microsoft-com:office:word" xmlns:w="http://schemas.openxmlformats.org/wordprocessingml/2006/main" xmlns:w14="http://schemas.microsoft.com/office/word/2010/wordml" xmlns:w15="http://schemas.microsoft.com/office/word/2012/wordml" xmlns:w16se="http://schemas.microsoft.com/office/word/2015/wordml/symex" xmlns:wpg="http://schemas.microsoft.com/office/word/2010/wordprocessingGroup" xmlns:wpi="http://schemas.microsoft.com/office/word/2010/wordprocessingInk" xmlns:wne="http://schemas.microsoft.com/office/word/2006/wordml" xmlns:wps="http://schemas.microsoft.com/office/word/2010/wordprocessingShape" mc:Ignorable="w14 w15 w16se wp14">
+<w:footnotes xmlns:wpc="http://schemas.microsoft.com/office/word/2010/wordprocessingCanvas" xmlns:cx="http://schemas.microsoft.com/office/drawing/2014/chartex" xmlns:cx1="http://schemas.microsoft.com/office/drawing/2015/9/8/chartex" xmlns:cx2="http://schemas.microsoft.com/office/drawing/2015/10/21/chartex" xmlns:cx3="http://schemas.microsoft.com/office/drawing/2016/5/9/chartex" xmlns:cx4="http://schemas.microsoft.com/office/drawing/2016/5/10/chartex" xmlns:cx5="http://schemas.microsoft.com/office/drawing/2016/5/11/chartex" xmlns:cx6="http://schemas.microsoft.com/office/drawing/2016/5/12/chartex" xmlns:cx7="http://schemas.microsoft.com/office/drawing/2016/5/13/chartex" xmlns:cx8="http://schemas.microsoft.com/office/drawing/2016/5/14/chartex" xmlns:mc="http://schemas.openxmlformats.org/markup-compatibility/2006" xmlns:aink="http://schemas.microsoft.com/office/drawing/2016/ink" xmlns:am3d="http://schemas.microsoft.com/office/drawing/2017/model3d" xmlns:o="urn:schemas-microsoft-com:office:office" xmlns:r="http://schemas.openxmlformats.org/officeDocument/2006/relationships" xmlns:m="http://schemas.openxmlformats.org/officeDocument/2006/math" xmlns:v="urn:schemas-microsoft-com:vml" xmlns:wp14="http://schemas.microsoft.com/office/word/2010/wordprocessingDrawing" xmlns:wp="http://schemas.openxmlformats.org/drawingml/2006/wordprocessingDrawing" xmlns:w10="urn:schemas-microsoft-com:office:word" xmlns:w="http://schemas.openxmlformats.org/wordprocessingml/2006/main" xmlns:w14="http://schemas.microsoft.com/office/word/2010/wordml" xmlns:w15="http://schemas.microsoft.com/office/word/2012/wordml" xmlns:w16cid="http://schemas.microsoft.com/office/word/2016/wordml/cid" xmlns:w16se="http://schemas.microsoft.com/office/word/2015/wordml/symex" xmlns:wpg="http://schemas.microsoft.com/office/word/2010/wordprocessingGroup" xmlns:wpi="http://schemas.microsoft.com/office/word/2010/wordprocessingInk" xmlns:wne="http://schemas.microsoft.com/office/word/2006/wordml" xmlns:wps="http://schemas.microsoft.com/office/word/2010/wordprocessingShape" mc:Ignorable="w14 w15 w16se w16cid wp14">
   <w:footnote w:type="separator" w:id="-1">
     <w:p>
       <w:pPr>
@@ -9464,7 +9861,7 @@
 </file>
 
 <file path=word/header1.xml><?xml version="1.0" encoding="utf-8"?>
-<w:hdr xmlns:wpc="http://schemas.microsoft.com/office/word/2010/wordprocessingCanvas" xmlns:cx="http://schemas.microsoft.com/office/drawing/2014/chartex" xmlns:cx1="http://schemas.microsoft.com/office/drawing/2015/9/8/chartex" xmlns:mc="http://schemas.openxmlformats.org/markup-compatibility/2006" xmlns:o="urn:schemas-microsoft-com:office:office" xmlns:r="http://schemas.openxmlformats.org/officeDocument/2006/relationships" xmlns:m="http://schemas.openxmlformats.org/officeDocument/2006/math" xmlns:v="urn:schemas-microsoft-com:vml" xmlns:wp14="http://schemas.microsoft.com/office/word/2010/wordprocessingDrawing" xmlns:wp="http://schemas.openxmlformats.org/drawingml/2006/wordprocessingDrawing" xmlns:w10="urn:schemas-microsoft-com:office:word" xmlns:w="http://schemas.openxmlformats.org/wordprocessingml/2006/main" xmlns:w14="http://schemas.microsoft.com/office/word/2010/wordml" xmlns:w15="http://schemas.microsoft.com/office/word/2012/wordml" xmlns:w16se="http://schemas.microsoft.com/office/word/2015/wordml/symex" xmlns:wpg="http://schemas.microsoft.com/office/word/2010/wordprocessingGroup" xmlns:wpi="http://schemas.microsoft.com/office/word/2010/wordprocessingInk" xmlns:wne="http://schemas.microsoft.com/office/word/2006/wordml" xmlns:wps="http://schemas.microsoft.com/office/word/2010/wordprocessingShape" mc:Ignorable="w14 w15 w16se wp14">
+<w:hdr xmlns:wpc="http://schemas.microsoft.com/office/word/2010/wordprocessingCanvas" xmlns:cx="http://schemas.microsoft.com/office/drawing/2014/chartex" xmlns:cx1="http://schemas.microsoft.com/office/drawing/2015/9/8/chartex" xmlns:cx2="http://schemas.microsoft.com/office/drawing/2015/10/21/chartex" xmlns:cx3="http://schemas.microsoft.com/office/drawing/2016/5/9/chartex" xmlns:cx4="http://schemas.microsoft.com/office/drawing/2016/5/10/chartex" xmlns:cx5="http://schemas.microsoft.com/office/drawing/2016/5/11/chartex" xmlns:cx6="http://schemas.microsoft.com/office/drawing/2016/5/12/chartex" xmlns:cx7="http://schemas.microsoft.com/office/drawing/2016/5/13/chartex" xmlns:cx8="http://schemas.microsoft.com/office/drawing/2016/5/14/chartex" xmlns:mc="http://schemas.openxmlformats.org/markup-compatibility/2006" xmlns:aink="http://schemas.microsoft.com/office/drawing/2016/ink" xmlns:am3d="http://schemas.microsoft.com/office/drawing/2017/model3d" xmlns:o="urn:schemas-microsoft-com:office:office" xmlns:r="http://schemas.openxmlformats.org/officeDocument/2006/relationships" xmlns:m="http://schemas.openxmlformats.org/officeDocument/2006/math" xmlns:v="urn:schemas-microsoft-com:vml" xmlns:wp14="http://schemas.microsoft.com/office/word/2010/wordprocessingDrawing" xmlns:wp="http://schemas.openxmlformats.org/drawingml/2006/wordprocessingDrawing" xmlns:w10="urn:schemas-microsoft-com:office:word" xmlns:w="http://schemas.openxmlformats.org/wordprocessingml/2006/main" xmlns:w14="http://schemas.microsoft.com/office/word/2010/wordml" xmlns:w15="http://schemas.microsoft.com/office/word/2012/wordml" xmlns:w16cid="http://schemas.microsoft.com/office/word/2016/wordml/cid" xmlns:w16se="http://schemas.microsoft.com/office/word/2015/wordml/symex" xmlns:wpg="http://schemas.microsoft.com/office/word/2010/wordprocessingGroup" xmlns:wpi="http://schemas.microsoft.com/office/word/2010/wordprocessingInk" xmlns:wne="http://schemas.microsoft.com/office/word/2006/wordml" xmlns:wps="http://schemas.microsoft.com/office/word/2010/wordprocessingShape" mc:Ignorable="w14 w15 w16se w16cid wp14">
   <w:p>
     <w:pPr>
       <w:pStyle w:val="Header"/>
@@ -9524,7 +9921,7 @@
 </file>
 
 <file path=word/numbering.xml><?xml version="1.0" encoding="utf-8"?>
-<w:numbering xmlns:wpc="http://schemas.microsoft.com/office/word/2010/wordprocessingCanvas" xmlns:cx="http://schemas.microsoft.com/office/drawing/2014/chartex" xmlns:cx1="http://schemas.microsoft.com/office/drawing/2015/9/8/chartex" xmlns:mc="http://schemas.openxmlformats.org/markup-compatibility/2006" xmlns:o="urn:schemas-microsoft-com:office:office" xmlns:r="http://schemas.openxmlformats.org/officeDocument/2006/relationships" xmlns:m="http://schemas.openxmlformats.org/officeDocument/2006/math" xmlns:v="urn:schemas-microsoft-com:vml" xmlns:wp14="http://schemas.microsoft.com/office/word/2010/wordprocessingDrawing" xmlns:wp="http://schemas.openxmlformats.org/drawingml/2006/wordprocessingDrawing" xmlns:w10="urn:schemas-microsoft-com:office:word" xmlns:w="http://schemas.openxmlformats.org/wordprocessingml/2006/main" xmlns:w14="http://schemas.microsoft.com/office/word/2010/wordml" xmlns:w15="http://schemas.microsoft.com/office/word/2012/wordml" xmlns:w16se="http://schemas.microsoft.com/office/word/2015/wordml/symex" xmlns:wpg="http://schemas.microsoft.com/office/word/2010/wordprocessingGroup" xmlns:wpi="http://schemas.microsoft.com/office/word/2010/wordprocessingInk" xmlns:wne="http://schemas.microsoft.com/office/word/2006/wordml" xmlns:wps="http://schemas.microsoft.com/office/word/2010/wordprocessingShape" mc:Ignorable="w14 w15 w16se wp14">
+<w:numbering xmlns:wpc="http://schemas.microsoft.com/office/word/2010/wordprocessingCanvas" xmlns:cx="http://schemas.microsoft.com/office/drawing/2014/chartex" xmlns:cx1="http://schemas.microsoft.com/office/drawing/2015/9/8/chartex" xmlns:cx2="http://schemas.microsoft.com/office/drawing/2015/10/21/chartex" xmlns:cx3="http://schemas.microsoft.com/office/drawing/2016/5/9/chartex" xmlns:cx4="http://schemas.microsoft.com/office/drawing/2016/5/10/chartex" xmlns:cx5="http://schemas.microsoft.com/office/drawing/2016/5/11/chartex" xmlns:cx6="http://schemas.microsoft.com/office/drawing/2016/5/12/chartex" xmlns:cx7="http://schemas.microsoft.com/office/drawing/2016/5/13/chartex" xmlns:cx8="http://schemas.microsoft.com/office/drawing/2016/5/14/chartex" xmlns:mc="http://schemas.openxmlformats.org/markup-compatibility/2006" xmlns:aink="http://schemas.microsoft.com/office/drawing/2016/ink" xmlns:am3d="http://schemas.microsoft.com/office/drawing/2017/model3d" xmlns:o="urn:schemas-microsoft-com:office:office" xmlns:r="http://schemas.openxmlformats.org/officeDocument/2006/relationships" xmlns:m="http://schemas.openxmlformats.org/officeDocument/2006/math" xmlns:v="urn:schemas-microsoft-com:vml" xmlns:wp14="http://schemas.microsoft.com/office/word/2010/wordprocessingDrawing" xmlns:wp="http://schemas.openxmlformats.org/drawingml/2006/wordprocessingDrawing" xmlns:w10="urn:schemas-microsoft-com:office:word" xmlns:w="http://schemas.openxmlformats.org/wordprocessingml/2006/main" xmlns:w14="http://schemas.microsoft.com/office/word/2010/wordml" xmlns:w15="http://schemas.microsoft.com/office/word/2012/wordml" xmlns:w16cid="http://schemas.microsoft.com/office/word/2016/wordml/cid" xmlns:w16se="http://schemas.microsoft.com/office/word/2015/wordml/symex" xmlns:wpg="http://schemas.microsoft.com/office/word/2010/wordprocessingGroup" xmlns:wpi="http://schemas.microsoft.com/office/word/2010/wordprocessingInk" xmlns:wne="http://schemas.microsoft.com/office/word/2006/wordml" xmlns:wps="http://schemas.microsoft.com/office/word/2010/wordprocessingShape" mc:Ignorable="w14 w15 w16se w16cid wp14">
   <w:abstractNum w:abstractNumId="0" w15:restartNumberingAfterBreak="0">
     <w:nsid w:val="0CCE7534"/>
     <w:multiLevelType w:val="hybridMultilevel"/>
@@ -10525,7 +10922,7 @@
 </file>
 
 <file path=word/styles.xml><?xml version="1.0" encoding="utf-8"?>
-<w:styles xmlns:mc="http://schemas.openxmlformats.org/markup-compatibility/2006" xmlns:r="http://schemas.openxmlformats.org/officeDocument/2006/relationships" xmlns:w="http://schemas.openxmlformats.org/wordprocessingml/2006/main" xmlns:w14="http://schemas.microsoft.com/office/word/2010/wordml" xmlns:w15="http://schemas.microsoft.com/office/word/2012/wordml" xmlns:w16se="http://schemas.microsoft.com/office/word/2015/wordml/symex" mc:Ignorable="w14 w15 w16se">
+<w:styles xmlns:mc="http://schemas.openxmlformats.org/markup-compatibility/2006" xmlns:r="http://schemas.openxmlformats.org/officeDocument/2006/relationships" xmlns:w="http://schemas.openxmlformats.org/wordprocessingml/2006/main" xmlns:w14="http://schemas.microsoft.com/office/word/2010/wordml" xmlns:w15="http://schemas.microsoft.com/office/word/2012/wordml" xmlns:w16cid="http://schemas.microsoft.com/office/word/2016/wordml/cid" xmlns:w16se="http://schemas.microsoft.com/office/word/2015/wordml/symex" mc:Ignorable="w14 w15 w16se w16cid">
   <w:docDefaults>
     <w:rPrDefault>
       <w:rPr>
@@ -10541,7 +10938,7 @@
       </w:pPr>
     </w:pPrDefault>
   </w:docDefaults>
-  <w:latentStyles w:defLockedState="0" w:defUIPriority="99" w:defSemiHidden="0" w:defUnhideWhenUsed="0" w:defQFormat="0" w:count="371">
+  <w:latentStyles w:defLockedState="0" w:defUIPriority="99" w:defSemiHidden="0" w:defUnhideWhenUsed="0" w:defQFormat="0" w:count="376">
     <w:lsdException w:name="Normal" w:uiPriority="0" w:qFormat="1"/>
     <w:lsdException w:name="heading 1" w:uiPriority="9" w:qFormat="1"/>
     <w:lsdException w:name="heading 2" w:semiHidden="1" w:uiPriority="9" w:unhideWhenUsed="1" w:qFormat="1"/>
@@ -10647,7 +11044,6 @@
     <w:lsdException w:name="HTML Sample" w:semiHidden="1" w:unhideWhenUsed="1"/>
     <w:lsdException w:name="HTML Typewriter" w:semiHidden="1" w:unhideWhenUsed="1"/>
     <w:lsdException w:name="HTML Variable" w:semiHidden="1" w:unhideWhenUsed="1"/>
-    <w:lsdException w:name="Normal Table" w:semiHidden="1" w:unhideWhenUsed="1"/>
     <w:lsdException w:name="annotation subject" w:semiHidden="1" w:unhideWhenUsed="1"/>
     <w:lsdException w:name="No List" w:semiHidden="1" w:unhideWhenUsed="1"/>
     <w:lsdException w:name="Outline List 1" w:semiHidden="1" w:unhideWhenUsed="1"/>
@@ -10690,11 +11086,8 @@
     <w:lsdException w:name="Table Contemporary" w:semiHidden="1" w:unhideWhenUsed="1"/>
     <w:lsdException w:name="Table Elegant" w:semiHidden="1" w:unhideWhenUsed="1"/>
     <w:lsdException w:name="Table Professional" w:semiHidden="1" w:unhideWhenUsed="1"/>
-    <w:lsdException w:name="Table Subtle 1" w:semiHidden="1" w:unhideWhenUsed="1"/>
     <w:lsdException w:name="Table Subtle 2" w:semiHidden="1" w:unhideWhenUsed="1"/>
     <w:lsdException w:name="Table Web 1" w:semiHidden="1" w:unhideWhenUsed="1"/>
-    <w:lsdException w:name="Table Web 2" w:semiHidden="1" w:unhideWhenUsed="1"/>
-    <w:lsdException w:name="Table Web 3" w:semiHidden="1" w:unhideWhenUsed="1"/>
     <w:lsdException w:name="Balloon Text" w:semiHidden="1" w:unhideWhenUsed="1"/>
     <w:lsdException w:name="Table Grid" w:uiPriority="39"/>
     <w:lsdException w:name="Table Theme" w:semiHidden="1" w:unhideWhenUsed="1"/>
@@ -10913,6 +11306,11 @@
     <w:lsdException w:name="List Table 5 Dark Accent 6" w:uiPriority="50"/>
     <w:lsdException w:name="List Table 6 Colorful Accent 6" w:uiPriority="51"/>
     <w:lsdException w:name="List Table 7 Colorful Accent 6" w:uiPriority="52"/>
+    <w:lsdException w:name="Mention" w:semiHidden="1" w:unhideWhenUsed="1"/>
+    <w:lsdException w:name="Smart Hyperlink" w:semiHidden="1" w:unhideWhenUsed="1"/>
+    <w:lsdException w:name="Hashtag" w:semiHidden="1" w:unhideWhenUsed="1"/>
+    <w:lsdException w:name="Unresolved Mention" w:semiHidden="1" w:unhideWhenUsed="1"/>
+    <w:lsdException w:name="Smart Link" w:semiHidden="1" w:unhideWhenUsed="1"/>
   </w:latentStyles>
   <w:style w:type="paragraph" w:default="1" w:styleId="Normal">
     <w:name w:val="Normal"/>
@@ -11250,6 +11648,18 @@
       <w:u w:val="single"/>
     </w:rPr>
   </w:style>
+  <w:style w:type="character" w:styleId="UnresolvedMention">
+    <w:name w:val="Unresolved Mention"/>
+    <w:basedOn w:val="DefaultParagraphFont"/>
+    <w:uiPriority w:val="99"/>
+    <w:semiHidden/>
+    <w:unhideWhenUsed/>
+    <w:rsid w:val="000B45C3"/>
+    <w:rPr>
+      <w:color w:val="605E5C"/>
+      <w:shd w:val="clear" w:color="auto" w:fill="E1DFDD"/>
+    </w:rPr>
+  </w:style>
 </w:styles>
 </file>
 
@@ -11519,7 +11929,7 @@
 </file>
 
 <file path=customXml/itemProps1.xml><?xml version="1.0" encoding="utf-8"?>
-<ds:datastoreItem xmlns:ds="http://schemas.openxmlformats.org/officeDocument/2006/customXml" ds:itemID="{8D6B15C3-0DFF-484F-A8D3-0C08D92505BA}">
+<ds:datastoreItem xmlns:ds="http://schemas.openxmlformats.org/officeDocument/2006/customXml" ds:itemID="{9B68385B-A412-4A93-ACFC-9BA0B5026086}">
   <ds:schemaRefs>
     <ds:schemaRef ds:uri="http://schemas.openxmlformats.org/officeDocument/2006/bibliography"/>
   </ds:schemaRefs>

</xml_diff>